<commit_message>
Results summary updated with popden.m2 PA/no-PA predictions plots
</commit_message>
<xml_diff>
--- a/Results/Socioeconomics/Results_summary.docx
+++ b/Results/Socioeconomics/Results_summary.docx
@@ -3,23 +3,44 @@
 <w:document xmlns:wpc="http://schemas.microsoft.com/office/word/2010/wordprocessingCanvas" xmlns:cx="http://schemas.microsoft.com/office/drawing/2014/chartex" xmlns:cx1="http://schemas.microsoft.com/office/drawing/2015/9/8/chartex" xmlns:cx2="http://schemas.microsoft.com/office/drawing/2015/10/21/chartex" xmlns:cx3="http://schemas.microsoft.com/office/drawing/2016/5/9/chartex" xmlns:cx4="http://schemas.microsoft.com/office/drawing/2016/5/10/chartex" xmlns:cx5="http://schemas.microsoft.com/office/drawing/2016/5/11/chartex" xmlns:cx6="http://schemas.microsoft.com/office/drawing/2016/5/12/chartex" xmlns:cx7="http://schemas.microsoft.com/office/drawing/2016/5/13/chartex" xmlns:cx8="http://schemas.microsoft.com/office/drawing/2016/5/14/chartex" xmlns:mc="http://schemas.openxmlformats.org/markup-compatibility/2006" xmlns:aink="http://schemas.microsoft.com/office/drawing/2016/ink" xmlns:am3d="http://schemas.microsoft.com/office/drawing/2017/model3d" xmlns:o="urn:schemas-microsoft-com:office:office" xmlns:r="http://schemas.openxmlformats.org/officeDocument/2006/relationships" xmlns:m="http://schemas.openxmlformats.org/officeDocument/2006/math" xmlns:v="urn:schemas-microsoft-com:vml" xmlns:wp14="http://schemas.microsoft.com/office/word/2010/wordprocessingDrawing" xmlns:wp="http://schemas.openxmlformats.org/drawingml/2006/wordprocessingDrawing" xmlns:w10="urn:schemas-microsoft-com:office:word" xmlns:w="http://schemas.openxmlformats.org/wordprocessingml/2006/main" xmlns:w14="http://schemas.microsoft.com/office/word/2010/wordml" xmlns:w15="http://schemas.microsoft.com/office/word/2012/wordml" xmlns:w16cex="http://schemas.microsoft.com/office/word/2018/wordml/cex" xmlns:w16cid="http://schemas.microsoft.com/office/word/2016/wordml/cid" xmlns:w16="http://schemas.microsoft.com/office/word/2018/wordml" xmlns:w16se="http://schemas.microsoft.com/office/word/2015/wordml/symex" xmlns:wpg="http://schemas.microsoft.com/office/word/2010/wordprocessingGroup" xmlns:wpi="http://schemas.microsoft.com/office/word/2010/wordprocessingInk" xmlns:wne="http://schemas.microsoft.com/office/word/2006/wordml" xmlns:wps="http://schemas.microsoft.com/office/word/2010/wordprocessingShape" mc:Ignorable="w14 w15 w16se w16cid w16 w16cex wp14">
   <w:body>
     <w:p>
+      <w:pPr>
+        <w:rPr>
+          <w:b/>
+          <w:bCs/>
+        </w:rPr>
+      </w:pPr>
+      <w:r>
+        <w:rPr>
+          <w:b/>
+          <w:bCs/>
+        </w:rPr>
+        <w:t>Population Density</w:t>
+      </w:r>
+    </w:p>
+    <w:p>
+      <w:pPr>
+        <w:rPr>
+          <w:b/>
+          <w:bCs/>
+        </w:rPr>
+      </w:pPr>
       <w:r>
         <w:rPr>
           <w:noProof/>
         </w:rPr>
         <w:drawing>
-          <wp:anchor distT="0" distB="0" distL="114300" distR="114300" simplePos="0" relativeHeight="251659264" behindDoc="1" locked="0" layoutInCell="1" allowOverlap="1" wp14:anchorId="550B7113" wp14:editId="3DB36CFF">
+          <wp:anchor distT="0" distB="0" distL="114300" distR="114300" simplePos="0" relativeHeight="251661312" behindDoc="1" locked="0" layoutInCell="1" allowOverlap="1" wp14:anchorId="06F16B17" wp14:editId="6B13D56D">
             <wp:simplePos x="0" y="0"/>
-            <wp:positionH relativeFrom="column">
-              <wp:posOffset>-447676</wp:posOffset>
+            <wp:positionH relativeFrom="margin">
+              <wp:align>left</wp:align>
             </wp:positionH>
             <wp:positionV relativeFrom="paragraph">
-              <wp:posOffset>-485775</wp:posOffset>
+              <wp:posOffset>285750</wp:posOffset>
             </wp:positionV>
-            <wp:extent cx="6972897" cy="5810250"/>
+            <wp:extent cx="4314825" cy="2876858"/>
             <wp:effectExtent l="0" t="0" r="0" b="0"/>
             <wp:wrapNone/>
-            <wp:docPr id="2" name="Picture 2"/>
+            <wp:docPr id="3" name="Picture 3"/>
             <wp:cNvGraphicFramePr>
               <a:graphicFrameLocks xmlns:a="http://schemas.openxmlformats.org/drawingml/2006/main" noChangeAspect="1"/>
             </wp:cNvGraphicFramePr>
@@ -33,7 +54,7 @@
                     </pic:cNvPicPr>
                   </pic:nvPicPr>
                   <pic:blipFill>
-                    <a:blip r:embed="rId4">
+                    <a:blip r:embed="rId6" cstate="print">
                       <a:extLst>
                         <a:ext uri="{28A0092B-C50C-407E-A947-70E740481C1C}">
                           <a14:useLocalDpi xmlns:a14="http://schemas.microsoft.com/office/drawing/2010/main" val="0"/>
@@ -48,7 +69,7 @@
                   <pic:spPr bwMode="auto">
                     <a:xfrm>
                       <a:off x="0" y="0"/>
-                      <a:ext cx="6999810" cy="5832676"/>
+                      <a:ext cx="4314825" cy="2876858"/>
                     </a:xfrm>
                     <a:prstGeom prst="rect">
                       <a:avLst/>
@@ -71,9 +92,284 @@
         </w:drawing>
       </w:r>
     </w:p>
-    <w:p/>
-    <w:p/>
-    <w:p/>
+    <w:p>
+      <w:pPr>
+        <w:rPr>
+          <w:b/>
+          <w:bCs/>
+        </w:rPr>
+      </w:pPr>
+    </w:p>
+    <w:p>
+      <w:pPr>
+        <w:rPr>
+          <w:b/>
+          <w:bCs/>
+        </w:rPr>
+      </w:pPr>
+    </w:p>
+    <w:p>
+      <w:pPr>
+        <w:rPr>
+          <w:b/>
+          <w:bCs/>
+        </w:rPr>
+      </w:pPr>
+    </w:p>
+    <w:p>
+      <w:pPr>
+        <w:rPr>
+          <w:b/>
+          <w:bCs/>
+        </w:rPr>
+      </w:pPr>
+    </w:p>
+    <w:p>
+      <w:pPr>
+        <w:rPr>
+          <w:b/>
+          <w:bCs/>
+        </w:rPr>
+      </w:pPr>
+    </w:p>
+    <w:p>
+      <w:pPr>
+        <w:rPr>
+          <w:b/>
+          <w:bCs/>
+        </w:rPr>
+      </w:pPr>
+    </w:p>
+    <w:p>
+      <w:pPr>
+        <w:rPr>
+          <w:b/>
+          <w:bCs/>
+        </w:rPr>
+      </w:pPr>
+    </w:p>
+    <w:p>
+      <w:pPr>
+        <w:rPr>
+          <w:b/>
+          <w:bCs/>
+        </w:rPr>
+      </w:pPr>
+    </w:p>
+    <w:p>
+      <w:pPr>
+        <w:rPr>
+          <w:b/>
+          <w:bCs/>
+        </w:rPr>
+      </w:pPr>
+    </w:p>
+    <w:p>
+      <w:pPr>
+        <w:rPr>
+          <w:b/>
+          <w:bCs/>
+        </w:rPr>
+      </w:pPr>
+    </w:p>
+    <w:p>
+      <w:pPr>
+        <w:rPr>
+          <w:b/>
+          <w:bCs/>
+        </w:rPr>
+      </w:pPr>
+    </w:p>
+    <w:p>
+      <w:r>
+        <w:t>Figure. Global predicted effects of population density on forest cover</w:t>
+      </w:r>
+      <w:r>
+        <w:t xml:space="preserve"> for the whole of Cambodia. Population density is centered and scaled.</w:t>
+      </w:r>
+    </w:p>
+    <w:p>
+      <w:pPr>
+        <w:rPr>
+          <w:b/>
+          <w:bCs/>
+        </w:rPr>
+      </w:pPr>
+    </w:p>
+    <w:p>
+      <w:pPr>
+        <w:rPr>
+          <w:b/>
+          <w:bCs/>
+        </w:rPr>
+      </w:pPr>
+    </w:p>
+    <w:p>
+      <w:pPr>
+        <w:rPr>
+          <w:b/>
+          <w:bCs/>
+        </w:rPr>
+      </w:pPr>
+    </w:p>
+    <w:p>
+      <w:pPr>
+        <w:rPr>
+          <w:b/>
+          <w:bCs/>
+        </w:rPr>
+      </w:pPr>
+    </w:p>
+    <w:p>
+      <w:pPr>
+        <w:rPr>
+          <w:b/>
+          <w:bCs/>
+        </w:rPr>
+      </w:pPr>
+    </w:p>
+    <w:p>
+      <w:pPr>
+        <w:rPr>
+          <w:b/>
+          <w:bCs/>
+        </w:rPr>
+      </w:pPr>
+    </w:p>
+    <w:p>
+      <w:pPr>
+        <w:rPr>
+          <w:b/>
+          <w:bCs/>
+        </w:rPr>
+      </w:pPr>
+    </w:p>
+    <w:p>
+      <w:pPr>
+        <w:rPr>
+          <w:b/>
+          <w:bCs/>
+        </w:rPr>
+      </w:pPr>
+    </w:p>
+    <w:p>
+      <w:pPr>
+        <w:rPr>
+          <w:b/>
+          <w:bCs/>
+        </w:rPr>
+      </w:pPr>
+    </w:p>
+    <w:p>
+      <w:pPr>
+        <w:rPr>
+          <w:b/>
+          <w:bCs/>
+        </w:rPr>
+      </w:pPr>
+    </w:p>
+    <w:p>
+      <w:pPr>
+        <w:rPr>
+          <w:b/>
+          <w:bCs/>
+        </w:rPr>
+      </w:pPr>
+    </w:p>
+    <w:p>
+      <w:pPr>
+        <w:rPr>
+          <w:b/>
+          <w:bCs/>
+        </w:rPr>
+      </w:pPr>
+    </w:p>
+    <w:p>
+      <w:pPr>
+        <w:rPr>
+          <w:b/>
+          <w:bCs/>
+        </w:rPr>
+      </w:pPr>
+    </w:p>
+    <w:p>
+      <w:pPr>
+        <w:rPr>
+          <w:b/>
+          <w:bCs/>
+        </w:rPr>
+      </w:pPr>
+    </w:p>
+    <w:p>
+      <w:r>
+        <w:rPr>
+          <w:noProof/>
+        </w:rPr>
+        <w:lastRenderedPageBreak/>
+        <w:drawing>
+          <wp:anchor distT="0" distB="0" distL="114300" distR="114300" simplePos="0" relativeHeight="251663360" behindDoc="1" locked="0" layoutInCell="1" allowOverlap="1" wp14:anchorId="270CE799" wp14:editId="586B6496">
+            <wp:simplePos x="0" y="0"/>
+            <wp:positionH relativeFrom="column">
+              <wp:posOffset>-504825</wp:posOffset>
+            </wp:positionH>
+            <wp:positionV relativeFrom="paragraph">
+              <wp:posOffset>-323850</wp:posOffset>
+            </wp:positionV>
+            <wp:extent cx="7142986" cy="4762500"/>
+            <wp:effectExtent l="0" t="0" r="1270" b="0"/>
+            <wp:wrapNone/>
+            <wp:docPr id="4" name="Picture 4"/>
+            <wp:cNvGraphicFramePr>
+              <a:graphicFrameLocks xmlns:a="http://schemas.openxmlformats.org/drawingml/2006/main" noChangeAspect="1"/>
+            </wp:cNvGraphicFramePr>
+            <a:graphic xmlns:a="http://schemas.openxmlformats.org/drawingml/2006/main">
+              <a:graphicData uri="http://schemas.openxmlformats.org/drawingml/2006/picture">
+                <pic:pic xmlns:pic="http://schemas.openxmlformats.org/drawingml/2006/picture">
+                  <pic:nvPicPr>
+                    <pic:cNvPr id="0" name="Picture 4"/>
+                    <pic:cNvPicPr>
+                      <a:picLocks noChangeAspect="1" noChangeArrowheads="1"/>
+                    </pic:cNvPicPr>
+                  </pic:nvPicPr>
+                  <pic:blipFill>
+                    <a:blip r:embed="rId7" cstate="print">
+                      <a:extLst>
+                        <a:ext uri="{28A0092B-C50C-407E-A947-70E740481C1C}">
+                          <a14:useLocalDpi xmlns:a14="http://schemas.microsoft.com/office/drawing/2010/main" val="0"/>
+                        </a:ext>
+                      </a:extLst>
+                    </a:blip>
+                    <a:srcRect/>
+                    <a:stretch>
+                      <a:fillRect/>
+                    </a:stretch>
+                  </pic:blipFill>
+                  <pic:spPr bwMode="auto">
+                    <a:xfrm>
+                      <a:off x="0" y="0"/>
+                      <a:ext cx="7146317" cy="4764721"/>
+                    </a:xfrm>
+                    <a:prstGeom prst="rect">
+                      <a:avLst/>
+                    </a:prstGeom>
+                    <a:noFill/>
+                    <a:ln>
+                      <a:noFill/>
+                    </a:ln>
+                  </pic:spPr>
+                </pic:pic>
+              </a:graphicData>
+            </a:graphic>
+            <wp14:sizeRelH relativeFrom="page">
+              <wp14:pctWidth>0</wp14:pctWidth>
+            </wp14:sizeRelH>
+            <wp14:sizeRelV relativeFrom="page">
+              <wp14:pctHeight>0</wp14:pctHeight>
+            </wp14:sizeRelV>
+          </wp:anchor>
+        </w:drawing>
+      </w:r>
+    </w:p>
     <w:p/>
     <w:p/>
     <w:p/>
@@ -94,7 +390,218 @@
         <w:t xml:space="preserve">Figure.  </w:t>
       </w:r>
       <w:r>
-        <w:t xml:space="preserve">The predicted effects of population density on forest cover (forest pixels).  Dark lines are the mean predictions for all communes within a province. Grey lines are the predictions for all individual communes within each province. Population density on the x axis is centered and scaled. Note the free y axes. </w:t>
+        <w:t xml:space="preserve">The predicted effects of population density on forest cover (forest pixels).  Dark lines are the mean predictions for all communes within a province. Grey lines are the predictions for </w:t>
+      </w:r>
+      <w:r>
+        <w:t>each</w:t>
+      </w:r>
+      <w:r>
+        <w:t xml:space="preserve"> individual commune within each province. Population density on the x axis is centered and scaled. Note the free </w:t>
+      </w:r>
+      <w:r>
+        <w:t>x</w:t>
+      </w:r>
+      <w:r>
+        <w:t xml:space="preserve"> axes. </w:t>
+      </w:r>
+      <w:r>
+        <w:t>Currently the range of population density values used for the predictions are limited to the actual range found within that province.</w:t>
+      </w:r>
+    </w:p>
+    <w:p/>
+    <w:p/>
+    <w:p/>
+    <w:p/>
+    <w:p/>
+    <w:p/>
+    <w:p/>
+    <w:p/>
+    <w:p/>
+    <w:p>
+      <w:r>
+        <w:rPr>
+          <w:noProof/>
+        </w:rPr>
+        <w:lastRenderedPageBreak/>
+        <w:drawing>
+          <wp:anchor distT="0" distB="0" distL="114300" distR="114300" simplePos="0" relativeHeight="251665408" behindDoc="1" locked="0" layoutInCell="1" allowOverlap="1" wp14:anchorId="6671C742" wp14:editId="705EF15A">
+            <wp:simplePos x="0" y="0"/>
+            <wp:positionH relativeFrom="column">
+              <wp:posOffset>0</wp:posOffset>
+            </wp:positionH>
+            <wp:positionV relativeFrom="paragraph">
+              <wp:posOffset>0</wp:posOffset>
+            </wp:positionV>
+            <wp:extent cx="5939155" cy="3959860"/>
+            <wp:effectExtent l="0" t="0" r="4445" b="2540"/>
+            <wp:wrapNone/>
+            <wp:docPr id="5" name="Picture 5"/>
+            <wp:cNvGraphicFramePr>
+              <a:graphicFrameLocks xmlns:a="http://schemas.openxmlformats.org/drawingml/2006/main" noChangeAspect="1"/>
+            </wp:cNvGraphicFramePr>
+            <a:graphic xmlns:a="http://schemas.openxmlformats.org/drawingml/2006/main">
+              <a:graphicData uri="http://schemas.openxmlformats.org/drawingml/2006/picture">
+                <pic:pic xmlns:pic="http://schemas.openxmlformats.org/drawingml/2006/picture">
+                  <pic:nvPicPr>
+                    <pic:cNvPr id="0" name="Picture 5"/>
+                    <pic:cNvPicPr>
+                      <a:picLocks noChangeAspect="1" noChangeArrowheads="1"/>
+                    </pic:cNvPicPr>
+                  </pic:nvPicPr>
+                  <pic:blipFill>
+                    <a:blip r:embed="rId8" cstate="print">
+                      <a:extLst>
+                        <a:ext uri="{28A0092B-C50C-407E-A947-70E740481C1C}">
+                          <a14:useLocalDpi xmlns:a14="http://schemas.microsoft.com/office/drawing/2010/main" val="0"/>
+                        </a:ext>
+                      </a:extLst>
+                    </a:blip>
+                    <a:srcRect/>
+                    <a:stretch>
+                      <a:fillRect/>
+                    </a:stretch>
+                  </pic:blipFill>
+                  <pic:spPr bwMode="auto">
+                    <a:xfrm>
+                      <a:off x="0" y="0"/>
+                      <a:ext cx="5939155" cy="3959860"/>
+                    </a:xfrm>
+                    <a:prstGeom prst="rect">
+                      <a:avLst/>
+                    </a:prstGeom>
+                    <a:noFill/>
+                    <a:ln>
+                      <a:noFill/>
+                    </a:ln>
+                  </pic:spPr>
+                </pic:pic>
+              </a:graphicData>
+            </a:graphic>
+            <wp14:sizeRelH relativeFrom="page">
+              <wp14:pctWidth>0</wp14:pctWidth>
+            </wp14:sizeRelH>
+            <wp14:sizeRelV relativeFrom="page">
+              <wp14:pctHeight>0</wp14:pctHeight>
+            </wp14:sizeRelV>
+          </wp:anchor>
+        </w:drawing>
+      </w:r>
+    </w:p>
+    <w:p/>
+    <w:p/>
+    <w:p/>
+    <w:p/>
+    <w:p/>
+    <w:p/>
+    <w:p/>
+    <w:p/>
+    <w:p/>
+    <w:p/>
+    <w:p/>
+    <w:p/>
+    <w:p/>
+    <w:p>
+      <w:r>
+        <w:t xml:space="preserve">Figure. The predicted effects of population density on forest cover (in pixels) when a commune contains a protected area (1) or does no contain a protected area (0).  The black lines are the mean predictions for all communes within each group, and the error ribbons are the 95% quantiles from all individual commune predictions. </w:t>
+      </w:r>
+    </w:p>
+    <w:p/>
+    <w:p/>
+    <w:p/>
+    <w:p/>
+    <w:p/>
+    <w:p/>
+    <w:p/>
+    <w:p/>
+    <w:p/>
+    <w:p/>
+    <w:p/>
+    <w:p/>
+    <w:p>
+      <w:r>
+        <w:rPr>
+          <w:noProof/>
+        </w:rPr>
+        <w:lastRenderedPageBreak/>
+        <w:drawing>
+          <wp:anchor distT="0" distB="0" distL="114300" distR="114300" simplePos="0" relativeHeight="251667456" behindDoc="1" locked="0" layoutInCell="1" allowOverlap="1" wp14:anchorId="6FA60A6B" wp14:editId="6BB71C03">
+            <wp:simplePos x="0" y="0"/>
+            <wp:positionH relativeFrom="margin">
+              <wp:align>left</wp:align>
+            </wp:positionH>
+            <wp:positionV relativeFrom="paragraph">
+              <wp:posOffset>0</wp:posOffset>
+            </wp:positionV>
+            <wp:extent cx="5448300" cy="3632588"/>
+            <wp:effectExtent l="0" t="0" r="0" b="6350"/>
+            <wp:wrapNone/>
+            <wp:docPr id="6" name="Picture 6"/>
+            <wp:cNvGraphicFramePr>
+              <a:graphicFrameLocks xmlns:a="http://schemas.openxmlformats.org/drawingml/2006/main" noChangeAspect="1"/>
+            </wp:cNvGraphicFramePr>
+            <a:graphic xmlns:a="http://schemas.openxmlformats.org/drawingml/2006/main">
+              <a:graphicData uri="http://schemas.openxmlformats.org/drawingml/2006/picture">
+                <pic:pic xmlns:pic="http://schemas.openxmlformats.org/drawingml/2006/picture">
+                  <pic:nvPicPr>
+                    <pic:cNvPr id="0" name="Picture 6"/>
+                    <pic:cNvPicPr>
+                      <a:picLocks noChangeAspect="1" noChangeArrowheads="1"/>
+                    </pic:cNvPicPr>
+                  </pic:nvPicPr>
+                  <pic:blipFill>
+                    <a:blip r:embed="rId9" cstate="print">
+                      <a:extLst>
+                        <a:ext uri="{28A0092B-C50C-407E-A947-70E740481C1C}">
+                          <a14:useLocalDpi xmlns:a14="http://schemas.microsoft.com/office/drawing/2010/main" val="0"/>
+                        </a:ext>
+                      </a:extLst>
+                    </a:blip>
+                    <a:srcRect/>
+                    <a:stretch>
+                      <a:fillRect/>
+                    </a:stretch>
+                  </pic:blipFill>
+                  <pic:spPr bwMode="auto">
+                    <a:xfrm>
+                      <a:off x="0" y="0"/>
+                      <a:ext cx="5448300" cy="3632588"/>
+                    </a:xfrm>
+                    <a:prstGeom prst="rect">
+                      <a:avLst/>
+                    </a:prstGeom>
+                    <a:noFill/>
+                    <a:ln>
+                      <a:noFill/>
+                    </a:ln>
+                  </pic:spPr>
+                </pic:pic>
+              </a:graphicData>
+            </a:graphic>
+            <wp14:sizeRelH relativeFrom="page">
+              <wp14:pctWidth>0</wp14:pctWidth>
+            </wp14:sizeRelH>
+            <wp14:sizeRelV relativeFrom="page">
+              <wp14:pctHeight>0</wp14:pctHeight>
+            </wp14:sizeRelV>
+          </wp:anchor>
+        </w:drawing>
+      </w:r>
+    </w:p>
+    <w:p/>
+    <w:p/>
+    <w:p/>
+    <w:p/>
+    <w:p/>
+    <w:p/>
+    <w:p/>
+    <w:p/>
+    <w:p/>
+    <w:p/>
+    <w:p/>
+    <w:p/>
+    <w:p>
+      <w:r>
+        <w:t xml:space="preserve">Figure. These are the same results as the above figure, but instead of 95% quantile ribbons I have plotted the predicted lines for all communes within each group. Black line is still the mean, light grey lines are the individual commune predictions.  </w:t>
       </w:r>
     </w:p>
     <w:sectPr>
@@ -105,6 +612,56 @@
     </w:sectPr>
   </w:body>
 </w:document>
+</file>
+
+<file path=word/endnotes.xml><?xml version="1.0" encoding="utf-8"?>
+<w:endnotes xmlns:wpc="http://schemas.microsoft.com/office/word/2010/wordprocessingCanvas" xmlns:cx="http://schemas.microsoft.com/office/drawing/2014/chartex" xmlns:cx1="http://schemas.microsoft.com/office/drawing/2015/9/8/chartex" xmlns:cx2="http://schemas.microsoft.com/office/drawing/2015/10/21/chartex" xmlns:cx3="http://schemas.microsoft.com/office/drawing/2016/5/9/chartex" xmlns:cx4="http://schemas.microsoft.com/office/drawing/2016/5/10/chartex" xmlns:cx5="http://schemas.microsoft.com/office/drawing/2016/5/11/chartex" xmlns:cx6="http://schemas.microsoft.com/office/drawing/2016/5/12/chartex" xmlns:cx7="http://schemas.microsoft.com/office/drawing/2016/5/13/chartex" xmlns:cx8="http://schemas.microsoft.com/office/drawing/2016/5/14/chartex" xmlns:mc="http://schemas.openxmlformats.org/markup-compatibility/2006" xmlns:aink="http://schemas.microsoft.com/office/drawing/2016/ink" xmlns:am3d="http://schemas.microsoft.com/office/drawing/2017/model3d" xmlns:o="urn:schemas-microsoft-com:office:office" xmlns:r="http://schemas.openxmlformats.org/officeDocument/2006/relationships" xmlns:m="http://schemas.openxmlformats.org/officeDocument/2006/math" xmlns:v="urn:schemas-microsoft-com:vml" xmlns:wp14="http://schemas.microsoft.com/office/word/2010/wordprocessingDrawing" xmlns:wp="http://schemas.openxmlformats.org/drawingml/2006/wordprocessingDrawing" xmlns:w10="urn:schemas-microsoft-com:office:word" xmlns:w="http://schemas.openxmlformats.org/wordprocessingml/2006/main" xmlns:w14="http://schemas.microsoft.com/office/word/2010/wordml" xmlns:w15="http://schemas.microsoft.com/office/word/2012/wordml" xmlns:w16cex="http://schemas.microsoft.com/office/word/2018/wordml/cex" xmlns:w16cid="http://schemas.microsoft.com/office/word/2016/wordml/cid" xmlns:w16="http://schemas.microsoft.com/office/word/2018/wordml" xmlns:w16se="http://schemas.microsoft.com/office/word/2015/wordml/symex" xmlns:wpg="http://schemas.microsoft.com/office/word/2010/wordprocessingGroup" xmlns:wpi="http://schemas.microsoft.com/office/word/2010/wordprocessingInk" xmlns:wne="http://schemas.microsoft.com/office/word/2006/wordml" xmlns:wps="http://schemas.microsoft.com/office/word/2010/wordprocessingShape" mc:Ignorable="w14 w15 w16se w16cid w16 w16cex wp14">
+  <w:endnote w:type="separator" w:id="-1">
+    <w:p>
+      <w:pPr>
+        <w:spacing w:after="0" w:line="240" w:lineRule="auto"/>
+      </w:pPr>
+      <w:r>
+        <w:separator/>
+      </w:r>
+    </w:p>
+  </w:endnote>
+  <w:endnote w:type="continuationSeparator" w:id="0">
+    <w:p>
+      <w:pPr>
+        <w:spacing w:after="0" w:line="240" w:lineRule="auto"/>
+      </w:pPr>
+      <w:r>
+        <w:continuationSeparator/>
+      </w:r>
+    </w:p>
+  </w:endnote>
+</w:endnotes>
+</file>
+
+<file path=word/footnotes.xml><?xml version="1.0" encoding="utf-8"?>
+<w:footnotes xmlns:wpc="http://schemas.microsoft.com/office/word/2010/wordprocessingCanvas" xmlns:cx="http://schemas.microsoft.com/office/drawing/2014/chartex" xmlns:cx1="http://schemas.microsoft.com/office/drawing/2015/9/8/chartex" xmlns:cx2="http://schemas.microsoft.com/office/drawing/2015/10/21/chartex" xmlns:cx3="http://schemas.microsoft.com/office/drawing/2016/5/9/chartex" xmlns:cx4="http://schemas.microsoft.com/office/drawing/2016/5/10/chartex" xmlns:cx5="http://schemas.microsoft.com/office/drawing/2016/5/11/chartex" xmlns:cx6="http://schemas.microsoft.com/office/drawing/2016/5/12/chartex" xmlns:cx7="http://schemas.microsoft.com/office/drawing/2016/5/13/chartex" xmlns:cx8="http://schemas.microsoft.com/office/drawing/2016/5/14/chartex" xmlns:mc="http://schemas.openxmlformats.org/markup-compatibility/2006" xmlns:aink="http://schemas.microsoft.com/office/drawing/2016/ink" xmlns:am3d="http://schemas.microsoft.com/office/drawing/2017/model3d" xmlns:o="urn:schemas-microsoft-com:office:office" xmlns:r="http://schemas.openxmlformats.org/officeDocument/2006/relationships" xmlns:m="http://schemas.openxmlformats.org/officeDocument/2006/math" xmlns:v="urn:schemas-microsoft-com:vml" xmlns:wp14="http://schemas.microsoft.com/office/word/2010/wordprocessingDrawing" xmlns:wp="http://schemas.openxmlformats.org/drawingml/2006/wordprocessingDrawing" xmlns:w10="urn:schemas-microsoft-com:office:word" xmlns:w="http://schemas.openxmlformats.org/wordprocessingml/2006/main" xmlns:w14="http://schemas.microsoft.com/office/word/2010/wordml" xmlns:w15="http://schemas.microsoft.com/office/word/2012/wordml" xmlns:w16cex="http://schemas.microsoft.com/office/word/2018/wordml/cex" xmlns:w16cid="http://schemas.microsoft.com/office/word/2016/wordml/cid" xmlns:w16="http://schemas.microsoft.com/office/word/2018/wordml" xmlns:w16se="http://schemas.microsoft.com/office/word/2015/wordml/symex" xmlns:wpg="http://schemas.microsoft.com/office/word/2010/wordprocessingGroup" xmlns:wpi="http://schemas.microsoft.com/office/word/2010/wordprocessingInk" xmlns:wne="http://schemas.microsoft.com/office/word/2006/wordml" xmlns:wps="http://schemas.microsoft.com/office/word/2010/wordprocessingShape" mc:Ignorable="w14 w15 w16se w16cid w16 w16cex wp14">
+  <w:footnote w:type="separator" w:id="-1">
+    <w:p>
+      <w:pPr>
+        <w:spacing w:after="0" w:line="240" w:lineRule="auto"/>
+      </w:pPr>
+      <w:r>
+        <w:separator/>
+      </w:r>
+    </w:p>
+  </w:footnote>
+  <w:footnote w:type="continuationSeparator" w:id="0">
+    <w:p>
+      <w:pPr>
+        <w:spacing w:after="0" w:line="240" w:lineRule="auto"/>
+      </w:pPr>
+      <w:r>
+        <w:continuationSeparator/>
+      </w:r>
+    </w:p>
+  </w:footnote>
+</w:footnotes>
 </file>
 
 <file path=word/styles.xml><?xml version="1.0" encoding="utf-8"?>
@@ -563,6 +1120,50 @@
       <w:szCs w:val="18"/>
     </w:rPr>
   </w:style>
+  <w:style w:type="paragraph" w:styleId="Header">
+    <w:name w:val="header"/>
+    <w:basedOn w:val="Normal"/>
+    <w:link w:val="HeaderChar"/>
+    <w:uiPriority w:val="99"/>
+    <w:unhideWhenUsed/>
+    <w:rsid w:val="006E349F"/>
+    <w:pPr>
+      <w:tabs>
+        <w:tab w:val="center" w:pos="4680"/>
+        <w:tab w:val="right" w:pos="9360"/>
+      </w:tabs>
+      <w:spacing w:after="0" w:line="240" w:lineRule="auto"/>
+    </w:pPr>
+  </w:style>
+  <w:style w:type="character" w:customStyle="1" w:styleId="HeaderChar">
+    <w:name w:val="Header Char"/>
+    <w:basedOn w:val="DefaultParagraphFont"/>
+    <w:link w:val="Header"/>
+    <w:uiPriority w:val="99"/>
+    <w:rsid w:val="006E349F"/>
+  </w:style>
+  <w:style w:type="paragraph" w:styleId="Footer">
+    <w:name w:val="footer"/>
+    <w:basedOn w:val="Normal"/>
+    <w:link w:val="FooterChar"/>
+    <w:uiPriority w:val="99"/>
+    <w:unhideWhenUsed/>
+    <w:rsid w:val="006E349F"/>
+    <w:pPr>
+      <w:tabs>
+        <w:tab w:val="center" w:pos="4680"/>
+        <w:tab w:val="right" w:pos="9360"/>
+      </w:tabs>
+      <w:spacing w:after="0" w:line="240" w:lineRule="auto"/>
+    </w:pPr>
+  </w:style>
+  <w:style w:type="character" w:customStyle="1" w:styleId="FooterChar">
+    <w:name w:val="Footer Char"/>
+    <w:basedOn w:val="DefaultParagraphFont"/>
+    <w:link w:val="Footer"/>
+    <w:uiPriority w:val="99"/>
+    <w:rsid w:val="006E349F"/>
+  </w:style>
 </w:styles>
 </file>
 

</xml_diff>